<commit_message>
Modification exercices BaseDeDonnee & modif algo + ajout Byciclette
</commit_message>
<xml_diff>
--- a/base_de_donnee/merise/Merise 02b - Exercices Dictionnaire Donnees - MD v1.0.2.docx
+++ b/base_de_donnee/merise/Merise 02b - Exercices Dictionnaire Donnees - MD v1.0.2.docx
@@ -1329,13 +1329,13 @@
         <w:rPr>
           <w:b/>
           <w:bCs/>
-          <w:color w:val="FF0000"/>
+          <w:color w:val="4F81BD" w:themeColor="accent1"/>
         </w:rPr>
         <w:t>plages</w:t>
       </w:r>
       <w:r>
         <w:rPr>
-          <w:color w:val="FF0000"/>
+          <w:color w:val="4F81BD" w:themeColor="accent1"/>
           <w:spacing w:val="-2"/>
         </w:rPr>
         <w:t xml:space="preserve"> </w:t>
@@ -1955,13 +1955,13 @@
         <w:rPr>
           <w:b/>
           <w:bCs/>
-          <w:color w:val="FF0000"/>
+          <w:color w:val="4F81BD" w:themeColor="accent1"/>
         </w:rPr>
         <w:t>département</w:t>
       </w:r>
       <w:r>
         <w:rPr>
-          <w:color w:val="FF0000"/>
+          <w:color w:val="4F81BD" w:themeColor="accent1"/>
           <w:spacing w:val="-2"/>
         </w:rPr>
         <w:t xml:space="preserve"> </w:t>
@@ -2097,14 +2097,12 @@
         </w:rPr>
         <w:t xml:space="preserve"> </w:t>
       </w:r>
-      <w:proofErr w:type="gramStart"/>
-      <w:r>
-        <w:rPr>
-          <w:sz w:val="20"/>
-        </w:rPr>
-        <w:t>nommé</w:t>
-      </w:r>
-      <w:proofErr w:type="gramEnd"/>
+      <w:r>
+        <w:rPr>
+          <w:sz w:val="20"/>
+        </w:rPr>
+        <w:t>nommée</w:t>
+      </w:r>
       <w:r>
         <w:rPr>
           <w:spacing w:val="-2"/>
@@ -2545,6 +2543,1106 @@
         <w:rPr>
           <w:sz w:val="20"/>
         </w:rPr>
+      </w:pPr>
+    </w:p>
+    <w:tbl>
+      <w:tblPr>
+        <w:tblStyle w:val="TableauGrille5Fonc-Accentuation3"/>
+        <w:tblW w:w="10301" w:type="dxa"/>
+        <w:tblInd w:w="250" w:type="dxa"/>
+        <w:tblLook w:val="04A0" w:firstRow="1" w:lastRow="0" w:firstColumn="1" w:lastColumn="0" w:noHBand="0" w:noVBand="1"/>
+      </w:tblPr>
+      <w:tblGrid>
+        <w:gridCol w:w="2411"/>
+        <w:gridCol w:w="2834"/>
+        <w:gridCol w:w="2039"/>
+        <w:gridCol w:w="3017"/>
+      </w:tblGrid>
+      <w:tr>
+        <w:trPr>
+          <w:cnfStyle w:val="100000000000" w:firstRow="1" w:lastRow="0" w:firstColumn="0" w:lastColumn="0" w:oddVBand="0" w:evenVBand="0" w:oddHBand="0" w:evenHBand="0" w:firstRowFirstColumn="0" w:firstRowLastColumn="0" w:lastRowFirstColumn="0" w:lastRowLastColumn="0"/>
+        </w:trPr>
+        <w:tc>
+          <w:tcPr>
+            <w:cnfStyle w:val="001000000000" w:firstRow="0" w:lastRow="0" w:firstColumn="1" w:lastColumn="0" w:oddVBand="0" w:evenVBand="0" w:oddHBand="0" w:evenHBand="0" w:firstRowFirstColumn="0" w:firstRowLastColumn="0" w:lastRowFirstColumn="0" w:lastRowLastColumn="0"/>
+            <w:tcW w:w="2411" w:type="dxa"/>
+          </w:tcPr>
+          <w:p>
+            <w:pPr>
+              <w:jc w:val="center"/>
+            </w:pPr>
+            <w:r>
+              <w:t>Mnémonique</w:t>
+            </w:r>
+          </w:p>
+        </w:tc>
+        <w:tc>
+          <w:tcPr>
+            <w:tcW w:w="2834" w:type="dxa"/>
+          </w:tcPr>
+          <w:p>
+            <w:pPr>
+              <w:jc w:val="center"/>
+              <w:cnfStyle w:val="100000000000" w:firstRow="1" w:lastRow="0" w:firstColumn="0" w:lastColumn="0" w:oddVBand="0" w:evenVBand="0" w:oddHBand="0" w:evenHBand="0" w:firstRowFirstColumn="0" w:firstRowLastColumn="0" w:lastRowFirstColumn="0" w:lastRowLastColumn="0"/>
+            </w:pPr>
+            <w:r>
+              <w:t>Signification</w:t>
+            </w:r>
+          </w:p>
+        </w:tc>
+        <w:tc>
+          <w:tcPr>
+            <w:tcW w:w="2039" w:type="dxa"/>
+          </w:tcPr>
+          <w:p>
+            <w:pPr>
+              <w:jc w:val="center"/>
+              <w:cnfStyle w:val="100000000000" w:firstRow="1" w:lastRow="0" w:firstColumn="0" w:lastColumn="0" w:oddVBand="0" w:evenVBand="0" w:oddHBand="0" w:evenHBand="0" w:firstRowFirstColumn="0" w:firstRowLastColumn="0" w:lastRowFirstColumn="0" w:lastRowLastColumn="0"/>
+            </w:pPr>
+            <w:r>
+              <w:t>Type (Longueur)</w:t>
+            </w:r>
+          </w:p>
+        </w:tc>
+        <w:tc>
+          <w:tcPr>
+            <w:tcW w:w="3017" w:type="dxa"/>
+          </w:tcPr>
+          <w:p>
+            <w:pPr>
+              <w:jc w:val="center"/>
+              <w:cnfStyle w:val="100000000000" w:firstRow="1" w:lastRow="0" w:firstColumn="0" w:lastColumn="0" w:oddVBand="0" w:evenVBand="0" w:oddHBand="0" w:evenHBand="0" w:firstRowFirstColumn="0" w:firstRowLastColumn="0" w:lastRowFirstColumn="0" w:lastRowLastColumn="0"/>
+            </w:pPr>
+            <w:r>
+              <w:t>Contrainte</w:t>
+            </w:r>
+          </w:p>
+        </w:tc>
+      </w:tr>
+      <w:tr>
+        <w:trPr>
+          <w:cnfStyle w:val="000000100000" w:firstRow="0" w:lastRow="0" w:firstColumn="0" w:lastColumn="0" w:oddVBand="0" w:evenVBand="0" w:oddHBand="1" w:evenHBand="0" w:firstRowFirstColumn="0" w:firstRowLastColumn="0" w:lastRowFirstColumn="0" w:lastRowLastColumn="0"/>
+        </w:trPr>
+        <w:tc>
+          <w:tcPr>
+            <w:cnfStyle w:val="001000000000" w:firstRow="0" w:lastRow="0" w:firstColumn="1" w:lastColumn="0" w:oddVBand="0" w:evenVBand="0" w:oddHBand="0" w:evenHBand="0" w:firstRowFirstColumn="0" w:firstRowLastColumn="0" w:lastRowFirstColumn="0" w:lastRowLastColumn="0"/>
+            <w:tcW w:w="2411" w:type="dxa"/>
+          </w:tcPr>
+          <w:p>
+            <w:pPr>
+              <w:jc w:val="center"/>
+            </w:pPr>
+            <w:proofErr w:type="spellStart"/>
+            <w:proofErr w:type="gramStart"/>
+            <w:r>
+              <w:t>beach</w:t>
+            </w:r>
+            <w:proofErr w:type="gramEnd"/>
+            <w:r>
+              <w:t>_id</w:t>
+            </w:r>
+            <w:proofErr w:type="spellEnd"/>
+          </w:p>
+        </w:tc>
+        <w:tc>
+          <w:tcPr>
+            <w:tcW w:w="2834" w:type="dxa"/>
+          </w:tcPr>
+          <w:p>
+            <w:pPr>
+              <w:jc w:val="center"/>
+              <w:cnfStyle w:val="000000100000" w:firstRow="0" w:lastRow="0" w:firstColumn="0" w:lastColumn="0" w:oddVBand="0" w:evenVBand="0" w:oddHBand="1" w:evenHBand="0" w:firstRowFirstColumn="0" w:firstRowLastColumn="0" w:lastRowFirstColumn="0" w:lastRowLastColumn="0"/>
+            </w:pPr>
+            <w:r>
+              <w:t>Numéro de la plage</w:t>
+            </w:r>
+          </w:p>
+        </w:tc>
+        <w:tc>
+          <w:tcPr>
+            <w:tcW w:w="2039" w:type="dxa"/>
+          </w:tcPr>
+          <w:p>
+            <w:pPr>
+              <w:jc w:val="center"/>
+              <w:cnfStyle w:val="000000100000" w:firstRow="0" w:lastRow="0" w:firstColumn="0" w:lastColumn="0" w:oddVBand="0" w:evenVBand="0" w:oddHBand="1" w:evenHBand="0" w:firstRowFirstColumn="0" w:firstRowLastColumn="0" w:lastRowFirstColumn="0" w:lastRowLastColumn="0"/>
+            </w:pPr>
+            <w:r>
+              <w:t>Numérique (10)</w:t>
+            </w:r>
+          </w:p>
+        </w:tc>
+        <w:tc>
+          <w:tcPr>
+            <w:tcW w:w="3017" w:type="dxa"/>
+          </w:tcPr>
+          <w:p>
+            <w:pPr>
+              <w:jc w:val="center"/>
+              <w:cnfStyle w:val="000000100000" w:firstRow="0" w:lastRow="0" w:firstColumn="0" w:lastColumn="0" w:oddVBand="0" w:evenVBand="0" w:oddHBand="1" w:evenHBand="0" w:firstRowFirstColumn="0" w:firstRowLastColumn="0" w:lastRowFirstColumn="0" w:lastRowLastColumn="0"/>
+            </w:pPr>
+            <w:r>
+              <w:t>Identifiant</w:t>
+            </w:r>
+          </w:p>
+        </w:tc>
+      </w:tr>
+      <w:tr>
+        <w:tc>
+          <w:tcPr>
+            <w:cnfStyle w:val="001000000000" w:firstRow="0" w:lastRow="0" w:firstColumn="1" w:lastColumn="0" w:oddVBand="0" w:evenVBand="0" w:oddHBand="0" w:evenHBand="0" w:firstRowFirstColumn="0" w:firstRowLastColumn="0" w:lastRowFirstColumn="0" w:lastRowLastColumn="0"/>
+            <w:tcW w:w="2411" w:type="dxa"/>
+          </w:tcPr>
+          <w:p>
+            <w:pPr>
+              <w:jc w:val="center"/>
+            </w:pPr>
+            <w:proofErr w:type="spellStart"/>
+            <w:proofErr w:type="gramStart"/>
+            <w:r>
+              <w:t>b</w:t>
+            </w:r>
+            <w:r>
+              <w:t>each</w:t>
+            </w:r>
+            <w:proofErr w:type="gramEnd"/>
+            <w:r>
+              <w:t>_name</w:t>
+            </w:r>
+            <w:proofErr w:type="spellEnd"/>
+          </w:p>
+        </w:tc>
+        <w:tc>
+          <w:tcPr>
+            <w:tcW w:w="2834" w:type="dxa"/>
+          </w:tcPr>
+          <w:p>
+            <w:pPr>
+              <w:jc w:val="center"/>
+              <w:cnfStyle w:val="000000000000" w:firstRow="0" w:lastRow="0" w:firstColumn="0" w:lastColumn="0" w:oddVBand="0" w:evenVBand="0" w:oddHBand="0" w:evenHBand="0" w:firstRowFirstColumn="0" w:firstRowLastColumn="0" w:lastRowFirstColumn="0" w:lastRowLastColumn="0"/>
+            </w:pPr>
+            <w:r>
+              <w:t>Nom de la plage</w:t>
+            </w:r>
+          </w:p>
+        </w:tc>
+        <w:tc>
+          <w:tcPr>
+            <w:tcW w:w="2039" w:type="dxa"/>
+          </w:tcPr>
+          <w:p>
+            <w:pPr>
+              <w:jc w:val="center"/>
+              <w:cnfStyle w:val="000000000000" w:firstRow="0" w:lastRow="0" w:firstColumn="0" w:lastColumn="0" w:oddVBand="0" w:evenVBand="0" w:oddHBand="0" w:evenHBand="0" w:firstRowFirstColumn="0" w:firstRowLastColumn="0" w:lastRowFirstColumn="0" w:lastRowLastColumn="0"/>
+            </w:pPr>
+            <w:r>
+              <w:t>Alphabétique (50)</w:t>
+            </w:r>
+          </w:p>
+        </w:tc>
+        <w:tc>
+          <w:tcPr>
+            <w:tcW w:w="3017" w:type="dxa"/>
+          </w:tcPr>
+          <w:p>
+            <w:pPr>
+              <w:jc w:val="center"/>
+              <w:cnfStyle w:val="000000000000" w:firstRow="0" w:lastRow="0" w:firstColumn="0" w:lastColumn="0" w:oddVBand="0" w:evenVBand="0" w:oddHBand="0" w:evenHBand="0" w:firstRowFirstColumn="0" w:firstRowLastColumn="0" w:lastRowFirstColumn="0" w:lastRowLastColumn="0"/>
+            </w:pPr>
+            <w:r>
+              <w:t>Obligatoire</w:t>
+            </w:r>
+          </w:p>
+        </w:tc>
+      </w:tr>
+      <w:tr>
+        <w:trPr>
+          <w:cnfStyle w:val="000000100000" w:firstRow="0" w:lastRow="0" w:firstColumn="0" w:lastColumn="0" w:oddVBand="0" w:evenVBand="0" w:oddHBand="1" w:evenHBand="0" w:firstRowFirstColumn="0" w:firstRowLastColumn="0" w:lastRowFirstColumn="0" w:lastRowLastColumn="0"/>
+        </w:trPr>
+        <w:tc>
+          <w:tcPr>
+            <w:cnfStyle w:val="001000000000" w:firstRow="0" w:lastRow="0" w:firstColumn="1" w:lastColumn="0" w:oddVBand="0" w:evenVBand="0" w:oddHBand="0" w:evenHBand="0" w:firstRowFirstColumn="0" w:firstRowLastColumn="0" w:lastRowFirstColumn="0" w:lastRowLastColumn="0"/>
+            <w:tcW w:w="2411" w:type="dxa"/>
+          </w:tcPr>
+          <w:p>
+            <w:pPr>
+              <w:jc w:val="center"/>
+            </w:pPr>
+            <w:proofErr w:type="spellStart"/>
+            <w:proofErr w:type="gramStart"/>
+            <w:r>
+              <w:t>beach</w:t>
+            </w:r>
+            <w:proofErr w:type="gramEnd"/>
+            <w:r>
+              <w:t>_length</w:t>
+            </w:r>
+            <w:proofErr w:type="spellEnd"/>
+          </w:p>
+        </w:tc>
+        <w:tc>
+          <w:tcPr>
+            <w:tcW w:w="2834" w:type="dxa"/>
+          </w:tcPr>
+          <w:p>
+            <w:pPr>
+              <w:jc w:val="center"/>
+              <w:cnfStyle w:val="000000100000" w:firstRow="0" w:lastRow="0" w:firstColumn="0" w:lastColumn="0" w:oddVBand="0" w:evenVBand="0" w:oddHBand="1" w:evenHBand="0" w:firstRowFirstColumn="0" w:firstRowLastColumn="0" w:lastRowFirstColumn="0" w:lastRowLastColumn="0"/>
+            </w:pPr>
+            <w:r>
+              <w:t>Longueur de la plage (km)</w:t>
+            </w:r>
+          </w:p>
+        </w:tc>
+        <w:tc>
+          <w:tcPr>
+            <w:tcW w:w="2039" w:type="dxa"/>
+          </w:tcPr>
+          <w:p>
+            <w:pPr>
+              <w:jc w:val="center"/>
+              <w:cnfStyle w:val="000000100000" w:firstRow="0" w:lastRow="0" w:firstColumn="0" w:lastColumn="0" w:oddVBand="0" w:evenVBand="0" w:oddHBand="1" w:evenHBand="0" w:firstRowFirstColumn="0" w:firstRowLastColumn="0" w:lastRowFirstColumn="0" w:lastRowLastColumn="0"/>
+            </w:pPr>
+            <w:r>
+              <w:t>Numérique (5,3)</w:t>
+            </w:r>
+          </w:p>
+        </w:tc>
+        <w:tc>
+          <w:tcPr>
+            <w:tcW w:w="3017" w:type="dxa"/>
+          </w:tcPr>
+          <w:p>
+            <w:pPr>
+              <w:jc w:val="center"/>
+              <w:cnfStyle w:val="000000100000" w:firstRow="0" w:lastRow="0" w:firstColumn="0" w:lastColumn="0" w:oddVBand="0" w:evenVBand="0" w:oddHBand="1" w:evenHBand="0" w:firstRowFirstColumn="0" w:firstRowLastColumn="0" w:lastRowFirstColumn="0" w:lastRowLastColumn="0"/>
+            </w:pPr>
+            <w:r>
+              <w:t>Obligatoire</w:t>
+            </w:r>
+          </w:p>
+        </w:tc>
+      </w:tr>
+      <w:tr>
+        <w:tc>
+          <w:tcPr>
+            <w:cnfStyle w:val="001000000000" w:firstRow="0" w:lastRow="0" w:firstColumn="1" w:lastColumn="0" w:oddVBand="0" w:evenVBand="0" w:oddHBand="0" w:evenHBand="0" w:firstRowFirstColumn="0" w:firstRowLastColumn="0" w:lastRowFirstColumn="0" w:lastRowLastColumn="0"/>
+            <w:tcW w:w="2411" w:type="dxa"/>
+          </w:tcPr>
+          <w:p>
+            <w:pPr>
+              <w:jc w:val="center"/>
+            </w:pPr>
+            <w:proofErr w:type="spellStart"/>
+            <w:proofErr w:type="gramStart"/>
+            <w:r>
+              <w:t>beach</w:t>
+            </w:r>
+            <w:proofErr w:type="gramEnd"/>
+            <w:r>
+              <w:t>_type_of_land</w:t>
+            </w:r>
+            <w:proofErr w:type="spellEnd"/>
+          </w:p>
+        </w:tc>
+        <w:tc>
+          <w:tcPr>
+            <w:tcW w:w="2834" w:type="dxa"/>
+          </w:tcPr>
+          <w:p>
+            <w:pPr>
+              <w:jc w:val="center"/>
+              <w:cnfStyle w:val="000000000000" w:firstRow="0" w:lastRow="0" w:firstColumn="0" w:lastColumn="0" w:oddVBand="0" w:evenVBand="0" w:oddHBand="0" w:evenHBand="0" w:firstRowFirstColumn="0" w:firstRowLastColumn="0" w:lastRowFirstColumn="0" w:lastRowLastColumn="0"/>
+            </w:pPr>
+            <w:r>
+              <w:t>Nature du terrain</w:t>
+            </w:r>
+          </w:p>
+        </w:tc>
+        <w:tc>
+          <w:tcPr>
+            <w:tcW w:w="2039" w:type="dxa"/>
+          </w:tcPr>
+          <w:p>
+            <w:pPr>
+              <w:jc w:val="center"/>
+              <w:cnfStyle w:val="000000000000" w:firstRow="0" w:lastRow="0" w:firstColumn="0" w:lastColumn="0" w:oddVBand="0" w:evenVBand="0" w:oddHBand="0" w:evenHBand="0" w:firstRowFirstColumn="0" w:firstRowLastColumn="0" w:lastRowFirstColumn="0" w:lastRowLastColumn="0"/>
+            </w:pPr>
+            <w:r>
+              <w:t>Alphabétique (15)</w:t>
+            </w:r>
+          </w:p>
+        </w:tc>
+        <w:tc>
+          <w:tcPr>
+            <w:tcW w:w="3017" w:type="dxa"/>
+          </w:tcPr>
+          <w:p>
+            <w:pPr>
+              <w:jc w:val="center"/>
+              <w:cnfStyle w:val="000000000000" w:firstRow="0" w:lastRow="0" w:firstColumn="0" w:lastColumn="0" w:oddVBand="0" w:evenVBand="0" w:oddHBand="0" w:evenHBand="0" w:firstRowFirstColumn="0" w:firstRowLastColumn="0" w:lastRowFirstColumn="0" w:lastRowLastColumn="0"/>
+            </w:pPr>
+            <w:r>
+              <w:t>Obligatoire – Peut être de deux types.</w:t>
+            </w:r>
+          </w:p>
+        </w:tc>
+      </w:tr>
+      <w:tr>
+        <w:trPr>
+          <w:cnfStyle w:val="000000100000" w:firstRow="0" w:lastRow="0" w:firstColumn="0" w:lastColumn="0" w:oddVBand="0" w:evenVBand="0" w:oddHBand="1" w:evenHBand="0" w:firstRowFirstColumn="0" w:firstRowLastColumn="0" w:lastRowFirstColumn="0" w:lastRowLastColumn="0"/>
+        </w:trPr>
+        <w:tc>
+          <w:tcPr>
+            <w:cnfStyle w:val="001000000000" w:firstRow="0" w:lastRow="0" w:firstColumn="1" w:lastColumn="0" w:oddVBand="0" w:evenVBand="0" w:oddHBand="0" w:evenHBand="0" w:firstRowFirstColumn="0" w:firstRowLastColumn="0" w:lastRowFirstColumn="0" w:lastRowLastColumn="0"/>
+            <w:tcW w:w="2411" w:type="dxa"/>
+          </w:tcPr>
+          <w:p>
+            <w:pPr>
+              <w:jc w:val="center"/>
+            </w:pPr>
+            <w:proofErr w:type="spellStart"/>
+            <w:proofErr w:type="gramStart"/>
+            <w:r>
+              <w:t>dp</w:t>
+            </w:r>
+            <w:proofErr w:type="gramEnd"/>
+            <w:r>
+              <w:t>_name</w:t>
+            </w:r>
+            <w:proofErr w:type="spellEnd"/>
+          </w:p>
+        </w:tc>
+        <w:tc>
+          <w:tcPr>
+            <w:tcW w:w="2834" w:type="dxa"/>
+          </w:tcPr>
+          <w:p>
+            <w:pPr>
+              <w:jc w:val="center"/>
+              <w:cnfStyle w:val="000000100000" w:firstRow="0" w:lastRow="0" w:firstColumn="0" w:lastColumn="0" w:oddVBand="0" w:evenVBand="0" w:oddHBand="1" w:evenHBand="0" w:firstRowFirstColumn="0" w:firstRowLastColumn="0" w:lastRowFirstColumn="0" w:lastRowLastColumn="0"/>
+            </w:pPr>
+            <w:r>
+              <w:t>Département de la région</w:t>
+            </w:r>
+          </w:p>
+        </w:tc>
+        <w:tc>
+          <w:tcPr>
+            <w:tcW w:w="2039" w:type="dxa"/>
+          </w:tcPr>
+          <w:p>
+            <w:pPr>
+              <w:jc w:val="center"/>
+              <w:cnfStyle w:val="000000100000" w:firstRow="0" w:lastRow="0" w:firstColumn="0" w:lastColumn="0" w:oddVBand="0" w:evenVBand="0" w:oddHBand="1" w:evenHBand="0" w:firstRowFirstColumn="0" w:firstRowLastColumn="0" w:lastRowFirstColumn="0" w:lastRowLastColumn="0"/>
+            </w:pPr>
+            <w:r>
+              <w:t>Alphabétique (20)</w:t>
+            </w:r>
+          </w:p>
+        </w:tc>
+        <w:tc>
+          <w:tcPr>
+            <w:tcW w:w="3017" w:type="dxa"/>
+          </w:tcPr>
+          <w:p>
+            <w:pPr>
+              <w:jc w:val="center"/>
+              <w:cnfStyle w:val="000000100000" w:firstRow="0" w:lastRow="0" w:firstColumn="0" w:lastColumn="0" w:oddVBand="0" w:evenVBand="0" w:oddHBand="1" w:evenHBand="0" w:firstRowFirstColumn="0" w:firstRowLastColumn="0" w:lastRowFirstColumn="0" w:lastRowLastColumn="0"/>
+            </w:pPr>
+            <w:r>
+              <w:t>Identifiant</w:t>
+            </w:r>
+          </w:p>
+        </w:tc>
+      </w:tr>
+      <w:tr>
+        <w:tc>
+          <w:tcPr>
+            <w:cnfStyle w:val="001000000000" w:firstRow="0" w:lastRow="0" w:firstColumn="1" w:lastColumn="0" w:oddVBand="0" w:evenVBand="0" w:oddHBand="0" w:evenHBand="0" w:firstRowFirstColumn="0" w:firstRowLastColumn="0" w:lastRowFirstColumn="0" w:lastRowLastColumn="0"/>
+            <w:tcW w:w="2411" w:type="dxa"/>
+          </w:tcPr>
+          <w:p>
+            <w:pPr>
+              <w:jc w:val="center"/>
+            </w:pPr>
+            <w:proofErr w:type="spellStart"/>
+            <w:proofErr w:type="gramStart"/>
+            <w:r>
+              <w:t>dp</w:t>
+            </w:r>
+            <w:proofErr w:type="gramEnd"/>
+            <w:r>
+              <w:t>_manager_lastname</w:t>
+            </w:r>
+            <w:proofErr w:type="spellEnd"/>
+          </w:p>
+        </w:tc>
+        <w:tc>
+          <w:tcPr>
+            <w:tcW w:w="2834" w:type="dxa"/>
+          </w:tcPr>
+          <w:p>
+            <w:pPr>
+              <w:jc w:val="center"/>
+              <w:cnfStyle w:val="000000000000" w:firstRow="0" w:lastRow="0" w:firstColumn="0" w:lastColumn="0" w:oddVBand="0" w:evenVBand="0" w:oddHBand="0" w:evenHBand="0" w:firstRowFirstColumn="0" w:firstRowLastColumn="0" w:lastRowFirstColumn="0" w:lastRowLastColumn="0"/>
+            </w:pPr>
+            <w:r>
+              <w:t>Nom du responsable</w:t>
+            </w:r>
+          </w:p>
+        </w:tc>
+        <w:tc>
+          <w:tcPr>
+            <w:tcW w:w="2039" w:type="dxa"/>
+          </w:tcPr>
+          <w:p>
+            <w:pPr>
+              <w:jc w:val="center"/>
+              <w:cnfStyle w:val="000000000000" w:firstRow="0" w:lastRow="0" w:firstColumn="0" w:lastColumn="0" w:oddVBand="0" w:evenVBand="0" w:oddHBand="0" w:evenHBand="0" w:firstRowFirstColumn="0" w:firstRowLastColumn="0" w:lastRowFirstColumn="0" w:lastRowLastColumn="0"/>
+            </w:pPr>
+            <w:r>
+              <w:t>Alphabétique (50)</w:t>
+            </w:r>
+          </w:p>
+        </w:tc>
+        <w:tc>
+          <w:tcPr>
+            <w:tcW w:w="3017" w:type="dxa"/>
+          </w:tcPr>
+          <w:p>
+            <w:pPr>
+              <w:jc w:val="center"/>
+              <w:cnfStyle w:val="000000000000" w:firstRow="0" w:lastRow="0" w:firstColumn="0" w:lastColumn="0" w:oddVBand="0" w:evenVBand="0" w:oddHBand="0" w:evenHBand="0" w:firstRowFirstColumn="0" w:firstRowLastColumn="0" w:lastRowFirstColumn="0" w:lastRowLastColumn="0"/>
+            </w:pPr>
+            <w:r>
+              <w:t>Obligatoire</w:t>
+            </w:r>
+          </w:p>
+        </w:tc>
+      </w:tr>
+      <w:tr>
+        <w:trPr>
+          <w:cnfStyle w:val="000000100000" w:firstRow="0" w:lastRow="0" w:firstColumn="0" w:lastColumn="0" w:oddVBand="0" w:evenVBand="0" w:oddHBand="1" w:evenHBand="0" w:firstRowFirstColumn="0" w:firstRowLastColumn="0" w:lastRowFirstColumn="0" w:lastRowLastColumn="0"/>
+        </w:trPr>
+        <w:tc>
+          <w:tcPr>
+            <w:cnfStyle w:val="001000000000" w:firstRow="0" w:lastRow="0" w:firstColumn="1" w:lastColumn="0" w:oddVBand="0" w:evenVBand="0" w:oddHBand="0" w:evenHBand="0" w:firstRowFirstColumn="0" w:firstRowLastColumn="0" w:lastRowFirstColumn="0" w:lastRowLastColumn="0"/>
+            <w:tcW w:w="2411" w:type="dxa"/>
+          </w:tcPr>
+          <w:p>
+            <w:pPr>
+              <w:jc w:val="center"/>
+            </w:pPr>
+            <w:proofErr w:type="spellStart"/>
+            <w:proofErr w:type="gramStart"/>
+            <w:r>
+              <w:t>dp</w:t>
+            </w:r>
+            <w:proofErr w:type="gramEnd"/>
+            <w:r>
+              <w:t>_manager_firstname</w:t>
+            </w:r>
+            <w:proofErr w:type="spellEnd"/>
+          </w:p>
+        </w:tc>
+        <w:tc>
+          <w:tcPr>
+            <w:tcW w:w="2834" w:type="dxa"/>
+          </w:tcPr>
+          <w:p>
+            <w:pPr>
+              <w:jc w:val="center"/>
+              <w:cnfStyle w:val="000000100000" w:firstRow="0" w:lastRow="0" w:firstColumn="0" w:lastColumn="0" w:oddVBand="0" w:evenVBand="0" w:oddHBand="1" w:evenHBand="0" w:firstRowFirstColumn="0" w:firstRowLastColumn="0" w:lastRowFirstColumn="0" w:lastRowLastColumn="0"/>
+            </w:pPr>
+            <w:r>
+              <w:t>Prénom du responsable</w:t>
+            </w:r>
+          </w:p>
+        </w:tc>
+        <w:tc>
+          <w:tcPr>
+            <w:tcW w:w="2039" w:type="dxa"/>
+          </w:tcPr>
+          <w:p>
+            <w:pPr>
+              <w:jc w:val="center"/>
+              <w:cnfStyle w:val="000000100000" w:firstRow="0" w:lastRow="0" w:firstColumn="0" w:lastColumn="0" w:oddVBand="0" w:evenVBand="0" w:oddHBand="1" w:evenHBand="0" w:firstRowFirstColumn="0" w:firstRowLastColumn="0" w:lastRowFirstColumn="0" w:lastRowLastColumn="0"/>
+            </w:pPr>
+            <w:r>
+              <w:t>Alphabétique (50)</w:t>
+            </w:r>
+          </w:p>
+        </w:tc>
+        <w:tc>
+          <w:tcPr>
+            <w:tcW w:w="3017" w:type="dxa"/>
+          </w:tcPr>
+          <w:p>
+            <w:pPr>
+              <w:jc w:val="center"/>
+              <w:cnfStyle w:val="000000100000" w:firstRow="0" w:lastRow="0" w:firstColumn="0" w:lastColumn="0" w:oddVBand="0" w:evenVBand="0" w:oddHBand="1" w:evenHBand="0" w:firstRowFirstColumn="0" w:firstRowLastColumn="0" w:lastRowFirstColumn="0" w:lastRowLastColumn="0"/>
+            </w:pPr>
+            <w:r>
+              <w:t>Obligatoire</w:t>
+            </w:r>
+          </w:p>
+        </w:tc>
+      </w:tr>
+      <w:tr>
+        <w:tc>
+          <w:tcPr>
+            <w:cnfStyle w:val="001000000000" w:firstRow="0" w:lastRow="0" w:firstColumn="1" w:lastColumn="0" w:oddVBand="0" w:evenVBand="0" w:oddHBand="0" w:evenHBand="0" w:firstRowFirstColumn="0" w:firstRowLastColumn="0" w:lastRowFirstColumn="0" w:lastRowLastColumn="0"/>
+            <w:tcW w:w="2411" w:type="dxa"/>
+          </w:tcPr>
+          <w:p>
+            <w:pPr>
+              <w:jc w:val="center"/>
+            </w:pPr>
+            <w:proofErr w:type="spellStart"/>
+            <w:proofErr w:type="gramStart"/>
+            <w:r>
+              <w:t>city</w:t>
+            </w:r>
+            <w:proofErr w:type="gramEnd"/>
+            <w:r>
+              <w:t>_name</w:t>
+            </w:r>
+            <w:proofErr w:type="spellEnd"/>
+          </w:p>
+        </w:tc>
+        <w:tc>
+          <w:tcPr>
+            <w:tcW w:w="2834" w:type="dxa"/>
+          </w:tcPr>
+          <w:p>
+            <w:pPr>
+              <w:jc w:val="center"/>
+              <w:cnfStyle w:val="000000000000" w:firstRow="0" w:lastRow="0" w:firstColumn="0" w:lastColumn="0" w:oddVBand="0" w:evenVBand="0" w:oddHBand="0" w:evenHBand="0" w:firstRowFirstColumn="0" w:firstRowLastColumn="0" w:lastRowFirstColumn="0" w:lastRowLastColumn="0"/>
+            </w:pPr>
+            <w:r>
+              <w:t>Ville</w:t>
+            </w:r>
+          </w:p>
+        </w:tc>
+        <w:tc>
+          <w:tcPr>
+            <w:tcW w:w="2039" w:type="dxa"/>
+          </w:tcPr>
+          <w:p>
+            <w:pPr>
+              <w:jc w:val="center"/>
+              <w:cnfStyle w:val="000000000000" w:firstRow="0" w:lastRow="0" w:firstColumn="0" w:lastColumn="0" w:oddVBand="0" w:evenVBand="0" w:oddHBand="0" w:evenHBand="0" w:firstRowFirstColumn="0" w:firstRowLastColumn="0" w:lastRowFirstColumn="0" w:lastRowLastColumn="0"/>
+            </w:pPr>
+            <w:r>
+              <w:t>Alphabétique (20)</w:t>
+            </w:r>
+          </w:p>
+        </w:tc>
+        <w:tc>
+          <w:tcPr>
+            <w:tcW w:w="3017" w:type="dxa"/>
+          </w:tcPr>
+          <w:p>
+            <w:pPr>
+              <w:jc w:val="center"/>
+              <w:cnfStyle w:val="000000000000" w:firstRow="0" w:lastRow="0" w:firstColumn="0" w:lastColumn="0" w:oddVBand="0" w:evenVBand="0" w:oddHBand="0" w:evenHBand="0" w:firstRowFirstColumn="0" w:firstRowLastColumn="0" w:lastRowFirstColumn="0" w:lastRowLastColumn="0"/>
+            </w:pPr>
+            <w:r>
+              <w:t>Identifiant</w:t>
+            </w:r>
+          </w:p>
+        </w:tc>
+      </w:tr>
+      <w:tr>
+        <w:trPr>
+          <w:cnfStyle w:val="000000100000" w:firstRow="0" w:lastRow="0" w:firstColumn="0" w:lastColumn="0" w:oddVBand="0" w:evenVBand="0" w:oddHBand="1" w:evenHBand="0" w:firstRowFirstColumn="0" w:firstRowLastColumn="0" w:lastRowFirstColumn="0" w:lastRowLastColumn="0"/>
+        </w:trPr>
+        <w:tc>
+          <w:tcPr>
+            <w:cnfStyle w:val="001000000000" w:firstRow="0" w:lastRow="0" w:firstColumn="1" w:lastColumn="0" w:oddVBand="0" w:evenVBand="0" w:oddHBand="0" w:evenHBand="0" w:firstRowFirstColumn="0" w:firstRowLastColumn="0" w:lastRowFirstColumn="0" w:lastRowLastColumn="0"/>
+            <w:tcW w:w="2411" w:type="dxa"/>
+          </w:tcPr>
+          <w:p>
+            <w:pPr>
+              <w:jc w:val="center"/>
+            </w:pPr>
+            <w:proofErr w:type="spellStart"/>
+            <w:proofErr w:type="gramStart"/>
+            <w:r>
+              <w:t>city</w:t>
+            </w:r>
+            <w:proofErr w:type="gramEnd"/>
+            <w:r>
+              <w:t>_postal_code</w:t>
+            </w:r>
+            <w:proofErr w:type="spellEnd"/>
+          </w:p>
+        </w:tc>
+        <w:tc>
+          <w:tcPr>
+            <w:tcW w:w="2834" w:type="dxa"/>
+          </w:tcPr>
+          <w:p>
+            <w:pPr>
+              <w:jc w:val="center"/>
+              <w:cnfStyle w:val="000000100000" w:firstRow="0" w:lastRow="0" w:firstColumn="0" w:lastColumn="0" w:oddVBand="0" w:evenVBand="0" w:oddHBand="1" w:evenHBand="0" w:firstRowFirstColumn="0" w:firstRowLastColumn="0" w:lastRowFirstColumn="0" w:lastRowLastColumn="0"/>
+            </w:pPr>
+            <w:r>
+              <w:t>Code postal</w:t>
+            </w:r>
+          </w:p>
+        </w:tc>
+        <w:tc>
+          <w:tcPr>
+            <w:tcW w:w="2039" w:type="dxa"/>
+          </w:tcPr>
+          <w:p>
+            <w:pPr>
+              <w:jc w:val="center"/>
+              <w:cnfStyle w:val="000000100000" w:firstRow="0" w:lastRow="0" w:firstColumn="0" w:lastColumn="0" w:oddVBand="0" w:evenVBand="0" w:oddHBand="1" w:evenHBand="0" w:firstRowFirstColumn="0" w:firstRowLastColumn="0" w:lastRowFirstColumn="0" w:lastRowLastColumn="0"/>
+            </w:pPr>
+            <w:r>
+              <w:t>Numérique (5)</w:t>
+            </w:r>
+          </w:p>
+        </w:tc>
+        <w:tc>
+          <w:tcPr>
+            <w:tcW w:w="3017" w:type="dxa"/>
+          </w:tcPr>
+          <w:p>
+            <w:pPr>
+              <w:jc w:val="center"/>
+              <w:cnfStyle w:val="000000100000" w:firstRow="0" w:lastRow="0" w:firstColumn="0" w:lastColumn="0" w:oddVBand="0" w:evenVBand="0" w:oddHBand="1" w:evenHBand="0" w:firstRowFirstColumn="0" w:firstRowLastColumn="0" w:lastRowFirstColumn="0" w:lastRowLastColumn="0"/>
+            </w:pPr>
+            <w:r>
+              <w:t>Obligatoire</w:t>
+            </w:r>
+          </w:p>
+        </w:tc>
+      </w:tr>
+      <w:tr>
+        <w:tc>
+          <w:tcPr>
+            <w:cnfStyle w:val="001000000000" w:firstRow="0" w:lastRow="0" w:firstColumn="1" w:lastColumn="0" w:oddVBand="0" w:evenVBand="0" w:oddHBand="0" w:evenHBand="0" w:firstRowFirstColumn="0" w:firstRowLastColumn="0" w:lastRowFirstColumn="0" w:lastRowLastColumn="0"/>
+            <w:tcW w:w="2411" w:type="dxa"/>
+          </w:tcPr>
+          <w:p>
+            <w:pPr>
+              <w:jc w:val="center"/>
+            </w:pPr>
+            <w:proofErr w:type="spellStart"/>
+            <w:proofErr w:type="gramStart"/>
+            <w:r>
+              <w:t>city</w:t>
+            </w:r>
+            <w:proofErr w:type="gramEnd"/>
+            <w:r>
+              <w:t>_nb_of_tourist</w:t>
+            </w:r>
+            <w:proofErr w:type="spellEnd"/>
+          </w:p>
+        </w:tc>
+        <w:tc>
+          <w:tcPr>
+            <w:tcW w:w="2834" w:type="dxa"/>
+          </w:tcPr>
+          <w:p>
+            <w:pPr>
+              <w:jc w:val="center"/>
+              <w:cnfStyle w:val="000000000000" w:firstRow="0" w:lastRow="0" w:firstColumn="0" w:lastColumn="0" w:oddVBand="0" w:evenVBand="0" w:oddHBand="0" w:evenHBand="0" w:firstRowFirstColumn="0" w:firstRowLastColumn="0" w:lastRowFirstColumn="0" w:lastRowLastColumn="0"/>
+            </w:pPr>
+            <w:r>
+              <w:t>Nombre de touristes annuel</w:t>
+            </w:r>
+          </w:p>
+        </w:tc>
+        <w:tc>
+          <w:tcPr>
+            <w:tcW w:w="2039" w:type="dxa"/>
+          </w:tcPr>
+          <w:p>
+            <w:pPr>
+              <w:jc w:val="center"/>
+              <w:cnfStyle w:val="000000000000" w:firstRow="0" w:lastRow="0" w:firstColumn="0" w:lastColumn="0" w:oddVBand="0" w:evenVBand="0" w:oddHBand="0" w:evenHBand="0" w:firstRowFirstColumn="0" w:firstRowLastColumn="0" w:lastRowFirstColumn="0" w:lastRowLastColumn="0"/>
+            </w:pPr>
+            <w:r>
+              <w:t>Numérique (10)</w:t>
+            </w:r>
+          </w:p>
+        </w:tc>
+        <w:tc>
+          <w:tcPr>
+            <w:tcW w:w="3017" w:type="dxa"/>
+          </w:tcPr>
+          <w:p>
+            <w:pPr>
+              <w:jc w:val="center"/>
+              <w:cnfStyle w:val="000000000000" w:firstRow="0" w:lastRow="0" w:firstColumn="0" w:lastColumn="0" w:oddVBand="0" w:evenVBand="0" w:oddHBand="0" w:evenHBand="0" w:firstRowFirstColumn="0" w:firstRowLastColumn="0" w:lastRowFirstColumn="0" w:lastRowLastColumn="0"/>
+            </w:pPr>
+            <w:r>
+              <w:t>Obligatoire</w:t>
+            </w:r>
+          </w:p>
+        </w:tc>
+      </w:tr>
+    </w:tbl>
+    <w:p>
+      <w:pPr>
+        <w:rPr>
+          <w:sz w:val="20"/>
+        </w:rPr>
+      </w:pPr>
+    </w:p>
+    <w:p>
+      <w:pPr>
+        <w:rPr>
+          <w:sz w:val="20"/>
+        </w:rPr>
+      </w:pPr>
+    </w:p>
+    <w:p>
+      <w:pPr>
+        <w:pStyle w:val="Titre2"/>
+        <w:rPr>
+          <w:b/>
+          <w:bCs/>
+          <w:sz w:val="32"/>
+          <w:szCs w:val="32"/>
+          <w:u w:val="single"/>
+          <w:lang w:val="en-US"/>
+        </w:rPr>
+      </w:pPr>
+      <w:r>
+        <w:rPr>
+          <w:b/>
+          <w:bCs/>
+          <w:sz w:val="32"/>
+          <w:szCs w:val="32"/>
+          <w:u w:val="single"/>
+        </w:rPr>
+        <w:t>Dépendances</w:t>
+      </w:r>
+      <w:r>
+        <w:rPr>
+          <w:b/>
+          <w:bCs/>
+          <w:sz w:val="32"/>
+          <w:szCs w:val="32"/>
+          <w:u w:val="single"/>
+          <w:lang w:val="en-US"/>
+        </w:rPr>
+        <w:t xml:space="preserve"> </w:t>
+      </w:r>
+      <w:r>
+        <w:rPr>
+          <w:b/>
+          <w:bCs/>
+          <w:sz w:val="32"/>
+          <w:szCs w:val="32"/>
+          <w:u w:val="single"/>
+        </w:rPr>
+        <w:t>fonctionnel</w:t>
+      </w:r>
+      <w:r>
+        <w:rPr>
+          <w:b/>
+          <w:bCs/>
+          <w:sz w:val="32"/>
+          <w:szCs w:val="32"/>
+          <w:u w:val="single"/>
+        </w:rPr>
+        <w:t>les</w:t>
+      </w:r>
+      <w:r>
+        <w:rPr>
+          <w:b/>
+          <w:bCs/>
+          <w:sz w:val="32"/>
+          <w:szCs w:val="32"/>
+          <w:u w:val="single"/>
+          <w:lang w:val="en-US"/>
+        </w:rPr>
+        <w:t> :</w:t>
+      </w:r>
+    </w:p>
+    <w:p>
+      <w:pPr>
+        <w:pStyle w:val="Titre2"/>
+        <w:rPr>
+          <w:b/>
+          <w:bCs/>
+          <w:sz w:val="32"/>
+          <w:szCs w:val="32"/>
+          <w:u w:val="single"/>
+          <w:lang w:val="en-US"/>
+        </w:rPr>
+      </w:pPr>
+    </w:p>
+    <w:p>
+      <w:pPr>
+        <w:rPr>
+          <w:lang w:val="en-US"/>
+        </w:rPr>
+      </w:pPr>
+      <w:proofErr w:type="spellStart"/>
+      <w:r>
+        <w:rPr>
+          <w:lang w:val="en-US"/>
+        </w:rPr>
+        <w:t>beach_id</w:t>
+      </w:r>
+      <w:proofErr w:type="spellEnd"/>
+      <w:r>
+        <w:rPr>
+          <w:lang w:val="en-US"/>
+        </w:rPr>
+        <w:t xml:space="preserve"> </w:t>
+      </w:r>
+      <w:r>
+        <w:sym w:font="Wingdings" w:char="F0E0"/>
+      </w:r>
+      <w:r>
+        <w:rPr>
+          <w:lang w:val="en-US"/>
+        </w:rPr>
+        <w:t xml:space="preserve"> </w:t>
+      </w:r>
+      <w:proofErr w:type="spellStart"/>
+      <w:r>
+        <w:rPr>
+          <w:lang w:val="en-US"/>
+        </w:rPr>
+        <w:t>beach_name</w:t>
+      </w:r>
+      <w:proofErr w:type="spellEnd"/>
+      <w:r>
+        <w:rPr>
+          <w:lang w:val="en-US"/>
+        </w:rPr>
+        <w:t xml:space="preserve">, </w:t>
+      </w:r>
+      <w:proofErr w:type="spellStart"/>
+      <w:r>
+        <w:rPr>
+          <w:lang w:val="en-US"/>
+        </w:rPr>
+        <w:t>beach_length</w:t>
+      </w:r>
+      <w:proofErr w:type="spellEnd"/>
+      <w:r>
+        <w:rPr>
+          <w:lang w:val="en-US"/>
+        </w:rPr>
+        <w:t xml:space="preserve">, </w:t>
+      </w:r>
+      <w:proofErr w:type="spellStart"/>
+      <w:r>
+        <w:rPr>
+          <w:lang w:val="en-US"/>
+        </w:rPr>
+        <w:t>beach_type_of_land</w:t>
+      </w:r>
+      <w:proofErr w:type="spellEnd"/>
+      <w:r>
+        <w:rPr>
+          <w:lang w:val="en-US"/>
+        </w:rPr>
+        <w:t xml:space="preserve">, </w:t>
+      </w:r>
+      <w:proofErr w:type="spellStart"/>
+      <w:r>
+        <w:rPr>
+          <w:lang w:val="en-US"/>
+        </w:rPr>
+        <w:t>dp_name</w:t>
+      </w:r>
+      <w:proofErr w:type="spellEnd"/>
+      <w:r>
+        <w:rPr>
+          <w:lang w:val="en-US"/>
+        </w:rPr>
+        <w:t>.</w:t>
+      </w:r>
+    </w:p>
+    <w:p>
+      <w:pPr>
+        <w:rPr>
+          <w:lang w:val="en-US"/>
+        </w:rPr>
+      </w:pPr>
+      <w:proofErr w:type="spellStart"/>
+      <w:r>
+        <w:rPr>
+          <w:lang w:val="en-US"/>
+        </w:rPr>
+        <w:t>dp_name</w:t>
+      </w:r>
+      <w:proofErr w:type="spellEnd"/>
+      <w:r>
+        <w:rPr>
+          <w:lang w:val="en-US"/>
+        </w:rPr>
+        <w:t xml:space="preserve"> </w:t>
+      </w:r>
+      <w:r>
+        <w:sym w:font="Wingdings" w:char="F0E0"/>
+      </w:r>
+      <w:proofErr w:type="spellStart"/>
+      <w:r>
+        <w:rPr>
+          <w:lang w:val="en-US"/>
+        </w:rPr>
+        <w:t>dp_manager_lastname</w:t>
+      </w:r>
+      <w:proofErr w:type="spellEnd"/>
+      <w:r>
+        <w:rPr>
+          <w:lang w:val="en-US"/>
+        </w:rPr>
+        <w:t xml:space="preserve">, </w:t>
+      </w:r>
+      <w:proofErr w:type="spellStart"/>
+      <w:r>
+        <w:rPr>
+          <w:lang w:val="en-US"/>
+        </w:rPr>
+        <w:t>dp_manager_firstname</w:t>
+      </w:r>
+      <w:proofErr w:type="spellEnd"/>
+      <w:r>
+        <w:rPr>
+          <w:lang w:val="en-US"/>
+        </w:rPr>
+        <w:t>.</w:t>
+      </w:r>
+    </w:p>
+    <w:p>
+      <w:pPr>
+        <w:rPr>
+          <w:lang w:val="en-US"/>
+        </w:rPr>
+      </w:pPr>
+      <w:proofErr w:type="spellStart"/>
+      <w:r>
+        <w:rPr>
+          <w:lang w:val="en-US"/>
+        </w:rPr>
+        <w:t>city_name</w:t>
+      </w:r>
+      <w:proofErr w:type="spellEnd"/>
+      <w:r>
+        <w:rPr>
+          <w:lang w:val="en-US"/>
+        </w:rPr>
+        <w:t xml:space="preserve"> </w:t>
+      </w:r>
+      <w:r>
+        <w:sym w:font="Wingdings" w:char="F0E0"/>
+      </w:r>
+      <w:r>
+        <w:rPr>
+          <w:lang w:val="en-US"/>
+        </w:rPr>
+        <w:t xml:space="preserve"> </w:t>
+      </w:r>
+      <w:proofErr w:type="spellStart"/>
+      <w:r>
+        <w:rPr>
+          <w:lang w:val="en-US"/>
+        </w:rPr>
+        <w:t>dp_postal_code</w:t>
+      </w:r>
+      <w:proofErr w:type="spellEnd"/>
+      <w:r>
+        <w:rPr>
+          <w:lang w:val="en-US"/>
+        </w:rPr>
+        <w:t xml:space="preserve">, </w:t>
+      </w:r>
+      <w:proofErr w:type="spellStart"/>
+      <w:r>
+        <w:rPr>
+          <w:lang w:val="en-US"/>
+        </w:rPr>
+        <w:t>annual_nb_of_tourist</w:t>
+      </w:r>
+      <w:proofErr w:type="spellEnd"/>
+      <w:r>
+        <w:rPr>
+          <w:lang w:val="en-US"/>
+        </w:rPr>
+        <w:t>.</w:t>
+      </w:r>
+    </w:p>
+    <w:p>
+      <w:pPr>
+        <w:rPr>
+          <w:lang w:val="en-US"/>
+        </w:rPr>
+      </w:pPr>
+    </w:p>
+    <w:p>
+      <w:pPr>
+        <w:pStyle w:val="Titre2"/>
+        <w:rPr>
+          <w:b/>
+          <w:bCs/>
+          <w:sz w:val="32"/>
+          <w:szCs w:val="32"/>
+          <w:u w:val="single"/>
+          <w:lang w:val="en-US"/>
+        </w:rPr>
+      </w:pPr>
+      <w:r>
+        <w:rPr>
+          <w:b/>
+          <w:bCs/>
+          <w:sz w:val="32"/>
+          <w:szCs w:val="32"/>
+          <w:u w:val="single"/>
+        </w:rPr>
+        <w:t>Règles</w:t>
+      </w:r>
+      <w:r>
+        <w:rPr>
+          <w:b/>
+          <w:bCs/>
+          <w:sz w:val="32"/>
+          <w:szCs w:val="32"/>
+          <w:u w:val="single"/>
+          <w:lang w:val="en-US"/>
+        </w:rPr>
+        <w:t xml:space="preserve"> de gestion :</w:t>
+      </w:r>
+    </w:p>
+    <w:p>
+      <w:pPr>
+        <w:rPr>
+          <w:sz w:val="20"/>
+        </w:rPr>
+      </w:pPr>
+    </w:p>
+    <w:p>
+      <w:pPr>
+        <w:rPr>
+          <w:sz w:val="20"/>
+        </w:rPr>
+      </w:pPr>
+    </w:p>
+    <w:p>
+      <w:pPr>
+        <w:rPr>
+          <w:sz w:val="20"/>
+        </w:rPr>
+      </w:pPr>
+    </w:p>
+    <w:p>
+      <w:pPr>
+        <w:rPr>
+          <w:sz w:val="20"/>
+        </w:rPr>
         <w:sectPr>
           <w:headerReference w:type="default" r:id="rId13"/>
           <w:footerReference w:type="default" r:id="rId14"/>
@@ -3425,7 +4523,6 @@
         </w:tabs>
         <w:spacing w:before="1"/>
         <w:ind w:right="138"/>
-        <w:jc w:val="both"/>
         <w:rPr>
           <w:color w:val="0D56C4"/>
           <w:sz w:val="20"/>
@@ -3527,7 +4624,6 @@
           <w:tab w:val="left" w:pos="861"/>
         </w:tabs>
         <w:ind w:right="138"/>
-        <w:jc w:val="both"/>
         <w:rPr>
           <w:sz w:val="20"/>
         </w:rPr>
@@ -3609,7 +4705,6 @@
           <w:tab w:val="left" w:pos="861"/>
         </w:tabs>
         <w:ind w:right="137"/>
-        <w:jc w:val="both"/>
         <w:rPr>
           <w:color w:val="0D56C4"/>
           <w:sz w:val="20"/>
@@ -4151,7 +5246,6 @@
           <w:tab w:val="left" w:pos="861"/>
         </w:tabs>
         <w:ind w:right="144"/>
-        <w:jc w:val="both"/>
         <w:rPr>
           <w:color w:val="0D56C4"/>
           <w:sz w:val="20"/>
@@ -4324,7 +5418,6 @@
           <w:tab w:val="left" w:pos="861"/>
         </w:tabs>
         <w:ind w:right="140"/>
-        <w:jc w:val="both"/>
         <w:rPr>
           <w:sz w:val="20"/>
         </w:rPr>
@@ -4793,7 +5886,6 @@
           <w:tab w:val="left" w:pos="861"/>
         </w:tabs>
         <w:ind w:right="139"/>
-        <w:jc w:val="both"/>
         <w:rPr>
           <w:color w:val="0D56C4"/>
           <w:sz w:val="20"/>
@@ -5133,7 +6225,6 @@
           <w:tab w:val="left" w:pos="861"/>
         </w:tabs>
         <w:ind w:right="139"/>
-        <w:jc w:val="both"/>
         <w:rPr>
           <w:color w:val="0D56C4"/>
           <w:sz w:val="20"/>
@@ -5240,7 +6331,6 @@
           <w:tab w:val="left" w:pos="861"/>
         </w:tabs>
         <w:ind w:right="135"/>
-        <w:jc w:val="both"/>
         <w:rPr>
           <w:sz w:val="20"/>
         </w:rPr>
@@ -5612,7 +6702,6 @@
           <w:tab w:val="left" w:pos="861"/>
         </w:tabs>
         <w:ind w:right="136"/>
-        <w:jc w:val="both"/>
         <w:rPr>
           <w:color w:val="0D56C4"/>
           <w:sz w:val="20"/>
@@ -6028,7 +7117,6 @@
           <w:tab w:val="left" w:pos="861"/>
         </w:tabs>
         <w:ind w:right="139"/>
-        <w:jc w:val="both"/>
         <w:rPr>
           <w:sz w:val="20"/>
         </w:rPr>
@@ -6170,7 +7258,6 @@
         </w:tabs>
         <w:spacing w:before="1"/>
         <w:ind w:right="136"/>
-        <w:jc w:val="both"/>
         <w:rPr>
           <w:color w:val="0D56C4"/>
           <w:sz w:val="20"/>
@@ -6258,7 +7345,6 @@
           <w:tab w:val="left" w:pos="861"/>
         </w:tabs>
         <w:ind w:right="139"/>
-        <w:jc w:val="both"/>
         <w:rPr>
           <w:sz w:val="20"/>
         </w:rPr>
@@ -7566,7 +8652,6 @@
           <w:tab w:val="left" w:pos="861"/>
         </w:tabs>
         <w:ind w:right="139"/>
-        <w:jc w:val="both"/>
         <w:rPr>
           <w:sz w:val="20"/>
         </w:rPr>
@@ -7662,7 +8747,6 @@
           <w:tab w:val="left" w:pos="861"/>
         </w:tabs>
         <w:ind w:right="142"/>
-        <w:jc w:val="both"/>
         <w:rPr>
           <w:color w:val="0D56C4"/>
           <w:sz w:val="20"/>
@@ -8044,7 +9128,6 @@
           <w:tab w:val="left" w:pos="861"/>
         </w:tabs>
         <w:ind w:right="140"/>
-        <w:jc w:val="both"/>
         <w:rPr>
           <w:sz w:val="20"/>
         </w:rPr>
@@ -8739,7 +9822,6 @@
           <w:tab w:val="left" w:pos="861"/>
         </w:tabs>
         <w:ind w:right="138"/>
-        <w:jc w:val="both"/>
         <w:rPr>
           <w:sz w:val="20"/>
         </w:rPr>
@@ -9032,7 +10114,6 @@
         </w:tabs>
         <w:spacing w:before="1"/>
         <w:ind w:right="139"/>
-        <w:jc w:val="both"/>
         <w:rPr>
           <w:color w:val="0D56C4"/>
           <w:sz w:val="20"/>
@@ -9622,7 +10703,6 @@
           <w:tab w:val="left" w:pos="861"/>
         </w:tabs>
         <w:ind w:right="141"/>
-        <w:jc w:val="both"/>
         <w:rPr>
           <w:color w:val="0D56C4"/>
           <w:sz w:val="20"/>
@@ -10004,7 +11084,6 @@
           <w:tab w:val="left" w:pos="861"/>
         </w:tabs>
         <w:ind w:right="140"/>
-        <w:jc w:val="both"/>
         <w:rPr>
           <w:sz w:val="20"/>
         </w:rPr>
@@ -11561,7 +12640,6 @@
       <w:lvlJc w:val="left"/>
       <w:pPr>
         <w:ind w:left="662" w:hanging="163"/>
-        <w:jc w:val="left"/>
       </w:pPr>
       <w:rPr>
         <w:rFonts w:ascii="Calibri" w:eastAsia="Calibri" w:hAnsi="Calibri" w:cs="Calibri" w:hint="default"/>
@@ -11582,7 +12660,6 @@
       <w:lvlJc w:val="left"/>
       <w:pPr>
         <w:ind w:left="1042" w:hanging="331"/>
-        <w:jc w:val="left"/>
       </w:pPr>
       <w:rPr>
         <w:rFonts w:ascii="Calibri" w:eastAsia="Calibri" w:hAnsi="Calibri" w:cs="Calibri" w:hint="default"/>
@@ -11693,7 +12770,6 @@
       <w:lvlJc w:val="left"/>
       <w:pPr>
         <w:ind w:left="860" w:hanging="361"/>
-        <w:jc w:val="left"/>
       </w:pPr>
       <w:rPr>
         <w:rFonts w:hint="default"/>
@@ -11937,7 +13013,6 @@
       <w:lvlJc w:val="left"/>
       <w:pPr>
         <w:ind w:left="860" w:hanging="361"/>
-        <w:jc w:val="left"/>
       </w:pPr>
       <w:rPr>
         <w:rFonts w:hint="default"/>
@@ -12592,6 +13667,117 @@
     <w:uiPriority w:val="1"/>
     <w:qFormat/>
   </w:style>
+  <w:style w:type="table" w:styleId="TableauGrille5Fonc-Accentuation3">
+    <w:name w:val="Grid Table 5 Dark Accent 3"/>
+    <w:basedOn w:val="TableauNormal"/>
+    <w:uiPriority w:val="50"/>
+    <w:rsid w:val="00FA53CD"/>
+    <w:pPr>
+      <w:widowControl/>
+      <w:autoSpaceDE/>
+      <w:autoSpaceDN/>
+    </w:pPr>
+    <w:rPr>
+      <w:lang w:val="fr-FR"/>
+    </w:rPr>
+    <w:tblPr>
+      <w:tblStyleRowBandSize w:val="1"/>
+      <w:tblStyleColBandSize w:val="1"/>
+      <w:tblBorders>
+        <w:top w:val="single" w:sz="4" w:space="0" w:color="FFFFFF" w:themeColor="background1"/>
+        <w:left w:val="single" w:sz="4" w:space="0" w:color="FFFFFF" w:themeColor="background1"/>
+        <w:bottom w:val="single" w:sz="4" w:space="0" w:color="FFFFFF" w:themeColor="background1"/>
+        <w:right w:val="single" w:sz="4" w:space="0" w:color="FFFFFF" w:themeColor="background1"/>
+        <w:insideH w:val="single" w:sz="4" w:space="0" w:color="FFFFFF" w:themeColor="background1"/>
+        <w:insideV w:val="single" w:sz="4" w:space="0" w:color="FFFFFF" w:themeColor="background1"/>
+      </w:tblBorders>
+    </w:tblPr>
+    <w:tcPr>
+      <w:shd w:val="clear" w:color="auto" w:fill="EAF1DD" w:themeFill="accent3" w:themeFillTint="33"/>
+    </w:tcPr>
+    <w:tblStylePr w:type="firstRow">
+      <w:rPr>
+        <w:b/>
+        <w:bCs/>
+        <w:color w:val="FFFFFF" w:themeColor="background1"/>
+      </w:rPr>
+      <w:tblPr/>
+      <w:tcPr>
+        <w:tcBorders>
+          <w:top w:val="single" w:sz="4" w:space="0" w:color="FFFFFF" w:themeColor="background1"/>
+          <w:left w:val="single" w:sz="4" w:space="0" w:color="FFFFFF" w:themeColor="background1"/>
+          <w:right w:val="single" w:sz="4" w:space="0" w:color="FFFFFF" w:themeColor="background1"/>
+          <w:insideH w:val="nil"/>
+          <w:insideV w:val="nil"/>
+        </w:tcBorders>
+        <w:shd w:val="clear" w:color="auto" w:fill="9BBB59" w:themeFill="accent3"/>
+      </w:tcPr>
+    </w:tblStylePr>
+    <w:tblStylePr w:type="lastRow">
+      <w:rPr>
+        <w:b/>
+        <w:bCs/>
+        <w:color w:val="FFFFFF" w:themeColor="background1"/>
+      </w:rPr>
+      <w:tblPr/>
+      <w:tcPr>
+        <w:tcBorders>
+          <w:left w:val="single" w:sz="4" w:space="0" w:color="FFFFFF" w:themeColor="background1"/>
+          <w:bottom w:val="single" w:sz="4" w:space="0" w:color="FFFFFF" w:themeColor="background1"/>
+          <w:right w:val="single" w:sz="4" w:space="0" w:color="FFFFFF" w:themeColor="background1"/>
+          <w:insideH w:val="nil"/>
+          <w:insideV w:val="nil"/>
+        </w:tcBorders>
+        <w:shd w:val="clear" w:color="auto" w:fill="9BBB59" w:themeFill="accent3"/>
+      </w:tcPr>
+    </w:tblStylePr>
+    <w:tblStylePr w:type="firstCol">
+      <w:rPr>
+        <w:b/>
+        <w:bCs/>
+        <w:color w:val="FFFFFF" w:themeColor="background1"/>
+      </w:rPr>
+      <w:tblPr/>
+      <w:tcPr>
+        <w:tcBorders>
+          <w:top w:val="single" w:sz="4" w:space="0" w:color="FFFFFF" w:themeColor="background1"/>
+          <w:left w:val="single" w:sz="4" w:space="0" w:color="FFFFFF" w:themeColor="background1"/>
+          <w:bottom w:val="single" w:sz="4" w:space="0" w:color="FFFFFF" w:themeColor="background1"/>
+          <w:insideV w:val="nil"/>
+        </w:tcBorders>
+        <w:shd w:val="clear" w:color="auto" w:fill="9BBB59" w:themeFill="accent3"/>
+      </w:tcPr>
+    </w:tblStylePr>
+    <w:tblStylePr w:type="lastCol">
+      <w:rPr>
+        <w:b/>
+        <w:bCs/>
+        <w:color w:val="FFFFFF" w:themeColor="background1"/>
+      </w:rPr>
+      <w:tblPr/>
+      <w:tcPr>
+        <w:tcBorders>
+          <w:top w:val="single" w:sz="4" w:space="0" w:color="FFFFFF" w:themeColor="background1"/>
+          <w:bottom w:val="single" w:sz="4" w:space="0" w:color="FFFFFF" w:themeColor="background1"/>
+          <w:right w:val="single" w:sz="4" w:space="0" w:color="FFFFFF" w:themeColor="background1"/>
+          <w:insideV w:val="nil"/>
+        </w:tcBorders>
+        <w:shd w:val="clear" w:color="auto" w:fill="9BBB59" w:themeFill="accent3"/>
+      </w:tcPr>
+    </w:tblStylePr>
+    <w:tblStylePr w:type="band1Vert">
+      <w:tblPr/>
+      <w:tcPr>
+        <w:shd w:val="clear" w:color="auto" w:fill="D6E3BC" w:themeFill="accent3" w:themeFillTint="66"/>
+      </w:tcPr>
+    </w:tblStylePr>
+    <w:tblStylePr w:type="band1Horz">
+      <w:tblPr/>
+      <w:tcPr>
+        <w:shd w:val="clear" w:color="auto" w:fill="D6E3BC" w:themeFill="accent3" w:themeFillTint="66"/>
+      </w:tcPr>
+    </w:tblStylePr>
+  </w:style>
 </w:styles>
 </file>
 

</xml_diff>